<commit_message>
Change Spanish term for slots to prevent clash with sound channels
</commit_message>
<xml_diff>
--- a/Specification/Spanish/Editable source documents/Spec parte 4 - El chip gráfico (GPU).docx
+++ b/Specification/Spanish/Editable source documents/Spec parte 4 - El chip gráfico (GPU).docx
@@ -373,7 +373,7 @@
         <w:rPr>
           <w:rFonts w:ascii="Bookman Old Style" w:hAnsi="Bookman Old Style"/>
         </w:rPr>
-        <w:t>7</w:t>
+        <w:t>8</w:t>
       </w:r>
       <w:r>
         <w:rPr>
@@ -2417,7 +2417,7 @@
         <w:rPr>
           <w:rFonts w:ascii="Bookman Old Style" w:hAnsi="Bookman Old Style"/>
         </w:rPr>
-        <w:t>canal</w:t>
+        <w:t>vía</w:t>
       </w:r>
       <w:r>
         <w:rPr>
@@ -2482,7 +2482,7 @@
         <w:rPr>
           <w:rFonts w:ascii="Bookman Old Style" w:hAnsi="Bookman Old Style"/>
         </w:rPr>
-        <w:t>canales</w:t>
+        <w:t>vías</w:t>
       </w:r>
       <w:r>
         <w:rPr>
@@ -3076,19 +3076,97 @@
         <w:rPr>
           <w:rFonts w:ascii="Bookman Old Style" w:hAnsi="Bookman Old Style"/>
         </w:rPr>
-        <w:t xml:space="preserve">La GPU identifica y accede a las texturas disponibles a través de una matriz de canales de textura numerados. Hay 256 canales utilizables por el cartucho (con IDs de textura de 0 a 255), </w:t>
-      </w:r>
-      <w:r>
-        <w:rPr>
-          <w:rFonts w:ascii="Bookman Old Style" w:hAnsi="Bookman Old Style"/>
-        </w:rPr>
-        <w:t xml:space="preserve">y un canal adicional con ID = –1 </w:t>
-      </w:r>
-      <w:r>
-        <w:rPr>
-          <w:rFonts w:ascii="Bookman Old Style" w:hAnsi="Bookman Old Style"/>
-        </w:rPr>
-        <w:t xml:space="preserve"> para la textura de la BIOS</w:t>
+        <w:t xml:space="preserve">La GPU identifica y accede a las texturas disponibles a través de una matriz de </w:t>
+      </w:r>
+      <w:r>
+        <w:rPr>
+          <w:rFonts w:ascii="Bookman Old Style" w:hAnsi="Bookman Old Style"/>
+        </w:rPr>
+        <w:t>pista</w:t>
+      </w:r>
+      <w:r>
+        <w:rPr>
+          <w:rFonts w:ascii="Bookman Old Style" w:hAnsi="Bookman Old Style"/>
+        </w:rPr>
+        <w:t>s</w:t>
+      </w:r>
+      <w:r>
+        <w:rPr>
+          <w:rFonts w:ascii="Bookman Old Style" w:hAnsi="Bookman Old Style"/>
+        </w:rPr>
+        <w:t xml:space="preserve"> </w:t>
+      </w:r>
+      <w:r>
+        <w:rPr>
+          <w:rFonts w:ascii="Bookman Old Style" w:hAnsi="Bookman Old Style"/>
+        </w:rPr>
+        <w:t>de textura numerad</w:t>
+      </w:r>
+      <w:r>
+        <w:rPr>
+          <w:rFonts w:ascii="Bookman Old Style" w:hAnsi="Bookman Old Style"/>
+        </w:rPr>
+        <w:t>a</w:t>
+      </w:r>
+      <w:r>
+        <w:rPr>
+          <w:rFonts w:ascii="Bookman Old Style" w:hAnsi="Bookman Old Style"/>
+        </w:rPr>
+        <w:t xml:space="preserve">s. Hay 256 </w:t>
+      </w:r>
+      <w:r>
+        <w:rPr>
+          <w:rFonts w:ascii="Bookman Old Style" w:hAnsi="Bookman Old Style"/>
+        </w:rPr>
+        <w:t>pista</w:t>
+      </w:r>
+      <w:r>
+        <w:rPr>
+          <w:rFonts w:ascii="Bookman Old Style" w:hAnsi="Bookman Old Style"/>
+        </w:rPr>
+        <w:t>s</w:t>
+      </w:r>
+      <w:r>
+        <w:rPr>
+          <w:rFonts w:ascii="Bookman Old Style" w:hAnsi="Bookman Old Style"/>
+        </w:rPr>
+        <w:t xml:space="preserve"> utilizables por el cartucho (con IDs de textura de 0 a 255), </w:t>
+      </w:r>
+      <w:r>
+        <w:rPr>
+          <w:rFonts w:ascii="Bookman Old Style" w:hAnsi="Bookman Old Style"/>
+        </w:rPr>
+        <w:t>y un</w:t>
+      </w:r>
+      <w:r>
+        <w:rPr>
+          <w:rFonts w:ascii="Bookman Old Style" w:hAnsi="Bookman Old Style"/>
+        </w:rPr>
+        <w:t>a</w:t>
+      </w:r>
+      <w:r>
+        <w:rPr>
+          <w:rFonts w:ascii="Bookman Old Style" w:hAnsi="Bookman Old Style"/>
+        </w:rPr>
+        <w:t xml:space="preserve"> </w:t>
+      </w:r>
+      <w:r>
+        <w:rPr>
+          <w:rFonts w:ascii="Bookman Old Style" w:hAnsi="Bookman Old Style"/>
+        </w:rPr>
+        <w:t>pista</w:t>
+      </w:r>
+      <w:r>
+        <w:rPr>
+          <w:rFonts w:ascii="Bookman Old Style" w:hAnsi="Bookman Old Style"/>
+        </w:rPr>
+        <w:t xml:space="preserve"> adicional con ID = –1 </w:t>
+      </w:r>
+      <w:r>
+        <w:rPr>
+          <w:rFonts w:ascii="Bookman Old Style" w:hAnsi="Bookman Old Style"/>
+        </w:rPr>
+        <w:t>para la textura de la BIOS</w:t>
       </w:r>
       <w:r>
         <w:rPr>
@@ -3190,7 +3268,103 @@
           <w:rFonts w:ascii="Bookman Old Style" w:hAnsi="Bookman Old Style"/>
         </w:rPr>
         <w:lastRenderedPageBreak/>
-        <w:t>Cuando se conecta un cartucho que contiene N imágenes, los N primeros canales a partir de la ID = 0 se asignan a cada una de las imágenes, por orden. El resto de canales hasta la ID = 255 quedarán sin usar y no serán accesibles. El canal con ID = -1 se asigna a la imagen de la BIOS, que se garantiza que existe y es única</w:t>
+        <w:t>Cuando se conecta un cartucho que contie</w:t>
+      </w:r>
+      <w:r>
+        <w:rPr>
+          <w:rFonts w:ascii="Bookman Old Style" w:hAnsi="Bookman Old Style"/>
+        </w:rPr>
+        <w:t>ne N imágenes, la</w:t>
+      </w:r>
+      <w:r>
+        <w:rPr>
+          <w:rFonts w:ascii="Bookman Old Style" w:hAnsi="Bookman Old Style"/>
+        </w:rPr>
+        <w:t>s N primer</w:t>
+      </w:r>
+      <w:r>
+        <w:rPr>
+          <w:rFonts w:ascii="Bookman Old Style" w:hAnsi="Bookman Old Style"/>
+        </w:rPr>
+        <w:t>a</w:t>
+      </w:r>
+      <w:r>
+        <w:rPr>
+          <w:rFonts w:ascii="Bookman Old Style" w:hAnsi="Bookman Old Style"/>
+        </w:rPr>
+        <w:t xml:space="preserve">s </w:t>
+      </w:r>
+      <w:r>
+        <w:rPr>
+          <w:rFonts w:ascii="Bookman Old Style" w:hAnsi="Bookman Old Style"/>
+        </w:rPr>
+        <w:t>pista</w:t>
+      </w:r>
+      <w:r>
+        <w:rPr>
+          <w:rFonts w:ascii="Bookman Old Style" w:hAnsi="Bookman Old Style"/>
+        </w:rPr>
+        <w:t>s</w:t>
+      </w:r>
+      <w:r>
+        <w:rPr>
+          <w:rFonts w:ascii="Bookman Old Style" w:hAnsi="Bookman Old Style"/>
+        </w:rPr>
+        <w:t xml:space="preserve"> a partir de la ID = 0 se asignan a cada una de las imágenes, por orden. El resto de </w:t>
+      </w:r>
+      <w:r>
+        <w:rPr>
+          <w:rFonts w:ascii="Bookman Old Style" w:hAnsi="Bookman Old Style"/>
+        </w:rPr>
+        <w:t>pista</w:t>
+      </w:r>
+      <w:r>
+        <w:rPr>
+          <w:rFonts w:ascii="Bookman Old Style" w:hAnsi="Bookman Old Style"/>
+        </w:rPr>
+        <w:t xml:space="preserve">s hasta la ID = 255 quedarán sin usar y no serán accesibles. </w:t>
+      </w:r>
+      <w:r>
+        <w:rPr>
+          <w:rFonts w:ascii="Bookman Old Style" w:hAnsi="Bookman Old Style"/>
+        </w:rPr>
+        <w:t xml:space="preserve">La </w:t>
+      </w:r>
+      <w:r>
+        <w:rPr>
+          <w:rFonts w:ascii="Bookman Old Style" w:hAnsi="Bookman Old Style"/>
+        </w:rPr>
+        <w:t>pista</w:t>
+      </w:r>
+      <w:r>
+        <w:rPr>
+          <w:rFonts w:ascii="Bookman Old Style" w:hAnsi="Bookman Old Style"/>
+        </w:rPr>
+        <w:t xml:space="preserve"> con ID = </w:t>
+      </w:r>
+      <w:r>
+        <w:rPr>
+          <w:rFonts w:ascii="Bookman Old Style" w:hAnsi="Bookman Old Style"/>
+        </w:rPr>
+        <w:t>–</w:t>
+      </w:r>
+      <w:r>
+        <w:rPr>
+          <w:rFonts w:ascii="Bookman Old Style" w:hAnsi="Bookman Old Style"/>
+        </w:rPr>
+        <w:t>1</w:t>
+      </w:r>
+      <w:r>
+        <w:rPr>
+          <w:rFonts w:ascii="Bookman Old Style" w:hAnsi="Bookman Old Style"/>
+        </w:rPr>
+        <w:t xml:space="preserve"> </w:t>
+      </w:r>
+      <w:r>
+        <w:rPr>
+          <w:rFonts w:ascii="Bookman Old Style" w:hAnsi="Bookman Old Style"/>
+        </w:rPr>
+        <w:t xml:space="preserve"> se asigna a la imagen de la BIOS, que se garantiza que existe y es única</w:t>
       </w:r>
       <w:r>
         <w:rPr>
@@ -3354,7 +3528,49 @@
         <w:rPr>
           <w:rFonts w:ascii="Bookman Old Style" w:hAnsi="Bookman Old Style"/>
         </w:rPr>
-        <w:t xml:space="preserve">Las texturas de GPU tienen un tamaño fijo, pero los canales leen sus pixels de imágenes que pueden tener distintos tamaños. Para resolver esto, cada canal adaptará su imagen asignada para que pueda usarse como textura de GPU. </w:t>
+        <w:t xml:space="preserve">Las texturas de GPU tienen un tamaño fijo, pero </w:t>
+      </w:r>
+      <w:r>
+        <w:rPr>
+          <w:rFonts w:ascii="Bookman Old Style" w:hAnsi="Bookman Old Style"/>
+        </w:rPr>
+        <w:t>la</w:t>
+      </w:r>
+      <w:r>
+        <w:rPr>
+          <w:rFonts w:ascii="Bookman Old Style" w:hAnsi="Bookman Old Style"/>
+        </w:rPr>
+        <w:t xml:space="preserve">s </w:t>
+      </w:r>
+      <w:r>
+        <w:rPr>
+          <w:rFonts w:ascii="Bookman Old Style" w:hAnsi="Bookman Old Style"/>
+        </w:rPr>
+        <w:t>pista</w:t>
+      </w:r>
+      <w:r>
+        <w:rPr>
+          <w:rFonts w:ascii="Bookman Old Style" w:hAnsi="Bookman Old Style"/>
+        </w:rPr>
+        <w:t>s</w:t>
+      </w:r>
+      <w:r>
+        <w:rPr>
+          <w:rFonts w:ascii="Bookman Old Style" w:hAnsi="Bookman Old Style"/>
+        </w:rPr>
+        <w:t xml:space="preserve"> leen sus pixels de imágenes que pueden tener distintos tamaños. Para resolver esto cada </w:t>
+      </w:r>
+      <w:r>
+        <w:rPr>
+          <w:rFonts w:ascii="Bookman Old Style" w:hAnsi="Bookman Old Style"/>
+        </w:rPr>
+        <w:t>pista</w:t>
+      </w:r>
+      <w:r>
+        <w:rPr>
+          <w:rFonts w:ascii="Bookman Old Style" w:hAnsi="Bookman Old Style"/>
+        </w:rPr>
+        <w:t xml:space="preserve"> adaptará su imagen asignada para que pueda usarse como textura de GPU. </w:t>
       </w:r>
       <w:r>
         <w:rPr>
@@ -3594,7 +3810,25 @@
         <w:rPr>
           <w:rFonts w:ascii="Bookman Old Style" w:hAnsi="Bookman Old Style"/>
         </w:rPr>
-        <w:t xml:space="preserve">Los métodos usados por los canales de textura para leer y ampliar las imágenes (mapeo de </w:t>
+        <w:t>Los métodos usados por la</w:t>
+      </w:r>
+      <w:r>
+        <w:rPr>
+          <w:rFonts w:ascii="Bookman Old Style" w:hAnsi="Bookman Old Style"/>
+        </w:rPr>
+        <w:t xml:space="preserve">s </w:t>
+      </w:r>
+      <w:r>
+        <w:rPr>
+          <w:rFonts w:ascii="Bookman Old Style" w:hAnsi="Bookman Old Style"/>
+        </w:rPr>
+        <w:t>pista</w:t>
+      </w:r>
+      <w:r>
+        <w:rPr>
+          <w:rFonts w:ascii="Bookman Old Style" w:hAnsi="Bookman Old Style"/>
+        </w:rPr>
+        <w:t xml:space="preserve">s de textura para leer y ampliar las imágenes (mapeo de </w:t>
       </w:r>
       <w:r>
         <w:rPr>
@@ -3944,7 +4178,61 @@
         <w:rPr>
           <w:rFonts w:ascii="Bookman Old Style" w:hAnsi="Bookman Old Style"/>
         </w:rPr>
-        <w:t>Todos los canales de textura asignados forman un rango continuo de IDs usables como se ve en esta imagen. Aún así, sólo una de las texturas disponibles estará activa en cada momento. Para decidir qué textura usar al dibujar o hacer cualquier otra función, la GPU siempre considera uno de esos IDs "seleccionado". La textura seleccionada por defecto es la de la BIOS, ya que es la única que se garantiza que siempre existe</w:t>
+        <w:t>Tod</w:t>
+      </w:r>
+      <w:r>
+        <w:rPr>
+          <w:rFonts w:ascii="Bookman Old Style" w:hAnsi="Bookman Old Style"/>
+        </w:rPr>
+        <w:t>a</w:t>
+      </w:r>
+      <w:r>
+        <w:rPr>
+          <w:rFonts w:ascii="Bookman Old Style" w:hAnsi="Bookman Old Style"/>
+        </w:rPr>
+        <w:t>s l</w:t>
+      </w:r>
+      <w:r>
+        <w:rPr>
+          <w:rFonts w:ascii="Bookman Old Style" w:hAnsi="Bookman Old Style"/>
+        </w:rPr>
+        <w:t>a</w:t>
+      </w:r>
+      <w:r>
+        <w:rPr>
+          <w:rFonts w:ascii="Bookman Old Style" w:hAnsi="Bookman Old Style"/>
+        </w:rPr>
+        <w:t xml:space="preserve">s </w:t>
+      </w:r>
+      <w:r>
+        <w:rPr>
+          <w:rFonts w:ascii="Bookman Old Style" w:hAnsi="Bookman Old Style"/>
+        </w:rPr>
+        <w:t>pista</w:t>
+      </w:r>
+      <w:r>
+        <w:rPr>
+          <w:rFonts w:ascii="Bookman Old Style" w:hAnsi="Bookman Old Style"/>
+        </w:rPr>
+        <w:t>s</w:t>
+      </w:r>
+      <w:r>
+        <w:rPr>
+          <w:rFonts w:ascii="Bookman Old Style" w:hAnsi="Bookman Old Style"/>
+        </w:rPr>
+        <w:t xml:space="preserve"> de textura asignad</w:t>
+      </w:r>
+      <w:r>
+        <w:rPr>
+          <w:rFonts w:ascii="Bookman Old Style" w:hAnsi="Bookman Old Style"/>
+        </w:rPr>
+        <w:t>a</w:t>
+      </w:r>
+      <w:r>
+        <w:rPr>
+          <w:rFonts w:ascii="Bookman Old Style" w:hAnsi="Bookman Old Style"/>
+        </w:rPr>
+        <w:t>s forman un rango continuo de IDs usables como se ve en esta imagen. Aún así, sólo una de las texturas disponibles estará activa en cada momento. Para decidir qué textura usar al dibujar o hacer cualquier otra función, la GPU siempre considera uno de esos IDs "seleccionado". La textura seleccionada por defecto es la de la BIOS, ya que es la única que se garantiza que siempre existe</w:t>
       </w:r>
       <w:r>
         <w:rPr>
@@ -4060,7 +4348,31 @@
         <w:rPr>
           <w:rFonts w:ascii="Bookman Old Style" w:hAnsi="Bookman Old Style"/>
         </w:rPr>
-        <w:t>Para cada canal de textura asignado hay 4096 regiones configurables, accesibles a través de los IDs de región de 0 a 4095. Debe tenerse en cuenta que todas ellas siempre existirán y podrán usarse, aún si el programa no ha definido sus valores. Igual que con las texturas, la GPU siempre considera uno de los IDs de región como "seleccionado", para determinar qué región usan las funciones de la GPU. Este parámetro, sin embargo, es global: no hay una región seleccionada diferente para cada textura</w:t>
+        <w:t xml:space="preserve">Para cada </w:t>
+      </w:r>
+      <w:r>
+        <w:rPr>
+          <w:rFonts w:ascii="Bookman Old Style" w:hAnsi="Bookman Old Style"/>
+        </w:rPr>
+        <w:t>pista</w:t>
+      </w:r>
+      <w:r>
+        <w:rPr>
+          <w:rFonts w:ascii="Bookman Old Style" w:hAnsi="Bookman Old Style"/>
+        </w:rPr>
+        <w:t xml:space="preserve"> de </w:t>
+      </w:r>
+      <w:r>
+        <w:rPr>
+          <w:rFonts w:ascii="Bookman Old Style" w:hAnsi="Bookman Old Style"/>
+        </w:rPr>
+        <w:t>textura asignada</w:t>
+      </w:r>
+      <w:r>
+        <w:rPr>
+          <w:rFonts w:ascii="Bookman Old Style" w:hAnsi="Bookman Old Style"/>
+        </w:rPr>
+        <w:t xml:space="preserve"> hay 4096 regiones configurables, accesibles a través de los IDs de región de 0 a 4095. Debe tenerse en cuenta que todas ellas siempre existirán y podrán usarse, aún si el programa no ha definido sus valores. Igual que con las texturas, la GPU siempre considera uno de los IDs de región como "seleccionado", para determinar qué región usan las funciones de la GPU. Este parámetro, sin embargo, es global: no hay una región seleccionada diferente para cada textura</w:t>
       </w:r>
       <w:r>
         <w:rPr>
@@ -11132,7 +11444,25 @@
         <w:rPr>
           <w:rFonts w:ascii="Bookman Old Style" w:hAnsi="Bookman Old Style"/>
         </w:rPr>
-        <w:t>Las variables listadas aquí son especiales. La GPU guarda una copia de cada una de estas variables por cada región de textura posible. Esto significa que puede haber hasta (256+1) texturas * 4096 regiones/textura. La implementación puede decidir si todas las copias se guardan siempre, dejando inaccesibles las de canales de textura no usados, o si sólo se crean las necesarias cada vez que se inserta un nuevo cartucho</w:t>
+        <w:t xml:space="preserve">Las variables listadas aquí son especiales. La GPU guarda una copia de cada una de estas variables por cada región de textura posible. Esto significa que puede haber hasta (256+1) texturas * 4096 regiones/textura. La implementación puede decidir si todas las copias se guardan siempre, dejando inaccesibles las de </w:t>
+      </w:r>
+      <w:r>
+        <w:rPr>
+          <w:rFonts w:ascii="Bookman Old Style" w:hAnsi="Bookman Old Style"/>
+        </w:rPr>
+        <w:t>pista</w:t>
+      </w:r>
+      <w:r>
+        <w:rPr>
+          <w:rFonts w:ascii="Bookman Old Style" w:hAnsi="Bookman Old Style"/>
+        </w:rPr>
+        <w:t>s de textura no usada</w:t>
+      </w:r>
+      <w:r>
+        <w:rPr>
+          <w:rFonts w:ascii="Bookman Old Style" w:hAnsi="Bookman Old Style"/>
+        </w:rPr>
+        <w:t>s, o si sólo se crean las necesarias cada vez que se inserta un nuevo cartucho</w:t>
       </w:r>
       <w:r>
         <w:rPr>
@@ -21606,7 +21936,31 @@
         <w:rPr>
           <w:rFonts w:ascii="Bookman Old Style" w:hAnsi="Bookman Old Style"/>
         </w:rPr>
-        <w:t>La GPU realizará el proceso de conexión descrito en la sección 3 para asignar un canal de textura a cada imagen y acceder a la información de sus pixels</w:t>
+        <w:t>La GPU realizará el proceso de conexión descrito en la sección 3 para asignar un</w:t>
+      </w:r>
+      <w:r>
+        <w:rPr>
+          <w:rFonts w:ascii="Bookman Old Style" w:hAnsi="Bookman Old Style"/>
+        </w:rPr>
+        <w:t>a</w:t>
+      </w:r>
+      <w:r>
+        <w:rPr>
+          <w:rFonts w:ascii="Bookman Old Style" w:hAnsi="Bookman Old Style"/>
+        </w:rPr>
+        <w:t xml:space="preserve"> </w:t>
+      </w:r>
+      <w:r>
+        <w:rPr>
+          <w:rFonts w:ascii="Bookman Old Style" w:hAnsi="Bookman Old Style"/>
+        </w:rPr>
+        <w:t>pista</w:t>
+      </w:r>
+      <w:r>
+        <w:rPr>
+          <w:rFonts w:ascii="Bookman Old Style" w:hAnsi="Bookman Old Style"/>
+        </w:rPr>
+        <w:t xml:space="preserve"> de textura a cada imagen y acceder a la información de sus pixels</w:t>
       </w:r>
       <w:r>
         <w:rPr>
@@ -21633,7 +21987,49 @@
         <w:rPr>
           <w:rFonts w:ascii="Bookman Old Style" w:hAnsi="Bookman Old Style"/>
         </w:rPr>
-        <w:t>El límite superior de la variable “Textura seleccionada” se ajustará al ID del último canal de textura utilizado</w:t>
+        <w:t>El límite superior de la variable “Textura seleccionada” se ajustará al ID de</w:t>
+      </w:r>
+      <w:r>
+        <w:rPr>
+          <w:rFonts w:ascii="Bookman Old Style" w:hAnsi="Bookman Old Style"/>
+        </w:rPr>
+        <w:t xml:space="preserve"> </w:t>
+      </w:r>
+      <w:r>
+        <w:rPr>
+          <w:rFonts w:ascii="Bookman Old Style" w:hAnsi="Bookman Old Style"/>
+        </w:rPr>
+        <w:t>l</w:t>
+      </w:r>
+      <w:r>
+        <w:rPr>
+          <w:rFonts w:ascii="Bookman Old Style" w:hAnsi="Bookman Old Style"/>
+        </w:rPr>
+        <w:t>a</w:t>
+      </w:r>
+      <w:r>
+        <w:rPr>
+          <w:rFonts w:ascii="Bookman Old Style" w:hAnsi="Bookman Old Style"/>
+        </w:rPr>
+        <w:t xml:space="preserve"> últim</w:t>
+      </w:r>
+      <w:r>
+        <w:rPr>
+          <w:rFonts w:ascii="Bookman Old Style" w:hAnsi="Bookman Old Style"/>
+        </w:rPr>
+        <w:t>a</w:t>
+      </w:r>
+      <w:r>
+        <w:rPr>
+          <w:rFonts w:ascii="Bookman Old Style" w:hAnsi="Bookman Old Style"/>
+        </w:rPr>
+        <w:t xml:space="preserve"> </w:t>
+      </w:r>
+      <w:r>
+        <w:rPr>
+          <w:rFonts w:ascii="Bookman Old Style" w:hAnsi="Bookman Old Style"/>
+        </w:rPr>
+        <w:t>pista de textura utilizada</w:t>
       </w:r>
       <w:r>
         <w:rPr>
@@ -21962,7 +22358,7 @@
             <w:rPr>
               <w:noProof/>
             </w:rPr>
-            <w:t>28</w:t>
+            <w:t>30</w:t>
           </w:r>
         </w:fldSimple>
       </w:sdtContent>
@@ -25353,7 +25749,7 @@
 </file>
 
 <file path=customXml/itemProps1.xml><?xml version="1.0" encoding="utf-8"?>
-<ds:datastoreItem xmlns:ds="http://schemas.openxmlformats.org/officeDocument/2006/customXml" ds:itemID="{9CBBCE38-F3C3-49D1-8B1E-FA4C7B09113E}">
+<ds:datastoreItem xmlns:ds="http://schemas.openxmlformats.org/officeDocument/2006/customXml" ds:itemID="{9B600564-6F32-4639-A1EF-2455B7FF8F9C}">
   <ds:schemaRefs>
     <ds:schemaRef ds:uri="http://schemas.openxmlformats.org/officeDocument/2006/bibliography"/>
   </ds:schemaRefs>

</xml_diff>